<commit_message>
Update Learning Diary (3.5)
</commit_message>
<xml_diff>
--- a/learning_diary.docx
+++ b/learning_diary.docx
@@ -333,7 +333,7 @@
         <w:rPr>
           <w:lang w:val="en-US"/>
         </w:rPr>
-        <w:t>Today I started the Full Stack course. I already had Git installed and VS code too so I started with the first module, NodeJS. I had some basis of it but now I’m going deeper into actually understanding it. Today I stopped at Building a Simple API according to the video material and that’s what I’m going to focus tomorrow. So far so good in understanding everything.</w:t>
+        <w:t>Today I started the Full Stack course. I already had Git installed and VS code too so I started with the first module, NodeJS. I had some basis of it but now I’m going deeper into actually understanding it. Today I stopped at Building a Simple API according to the video material and that’s what I’m going to focus. So far so good in understanding everything.</w:t>
       </w:r>
     </w:p>
     <w:p>
@@ -355,7 +355,13 @@
         <w:rPr>
           <w:lang w:val="en-US"/>
         </w:rPr>
-        <w:t>1.5.2025</w:t>
+        <w:t>3</w:t>
+      </w:r>
+      <w:r>
+        <w:rPr>
+          <w:lang w:val="en-US"/>
+        </w:rPr>
+        <w:t>.5.2025</w:t>
       </w:r>
     </w:p>
     <w:p>
@@ -365,6 +371,24 @@
           <w:lang w:val="en-US"/>
         </w:rPr>
       </w:pPr>
+      <w:r>
+        <w:rPr>
+          <w:lang w:val="en-US"/>
+        </w:rPr>
+        <w:t xml:space="preserve">Today I went through Middleware, Cleanup (Middleware and Handlers) and GET Req Body for POST. Took me some time to understand and going back in the video material quite a few times, but at the end I understood. I stopped at </w:t>
+      </w:r>
+      <w:r>
+        <w:rPr>
+          <w:lang w:val="en-US"/>
+        </w:rPr>
+        <w:t>GET Req Body for POST</w:t>
+      </w:r>
+      <w:r>
+        <w:rPr>
+          <w:lang w:val="en-US"/>
+        </w:rPr>
+        <w:t>, so tomorrow I’m starting on File System Module onwards.</w:t>
+      </w:r>
     </w:p>
     <w:p>
       <w:pPr>
@@ -2835,6 +2859,24 @@
 </file>
 
 <file path=customXml/item1.xml><?xml version="1.0" encoding="utf-8"?>
+<p:properties xmlns:p="http://schemas.microsoft.com/office/2006/metadata/properties" xmlns:xsi="http://www.w3.org/2001/XMLSchema-instance" xmlns:pc="http://schemas.microsoft.com/office/infopath/2007/PartnerControls">
+  <documentManagement>
+    <PublishingExpirationDate xmlns="http://schemas.microsoft.com/sharepoint/v3" xsi:nil="true"/>
+    <PublishingStartDate xmlns="http://schemas.microsoft.com/sharepoint/v3" xsi:nil="true"/>
+  </documentManagement>
+</p:properties>
+</file>
+
+<file path=customXml/item2.xml><?xml version="1.0" encoding="utf-8"?>
+<?mso-contentType ?>
+<FormTemplates xmlns="http://schemas.microsoft.com/sharepoint/v3/contenttype/forms">
+  <Display>DocumentLibraryForm</Display>
+  <Edit>DocumentLibraryForm</Edit>
+  <New>DocumentLibraryForm</New>
+</FormTemplates>
+</file>
+
+<file path=customXml/item3.xml><?xml version="1.0" encoding="utf-8"?>
 <ct:contentTypeSchema xmlns:ct="http://schemas.microsoft.com/office/2006/metadata/contentType" xmlns:ma="http://schemas.microsoft.com/office/2006/metadata/properties/metaAttributes" ct:_="" ma:_="" ma:contentTypeName="Asiakirja" ma:contentTypeID="0x01010017418C401CCB2042A3A99A19F43F356D" ma:contentTypeVersion="1" ma:contentTypeDescription="Luo uusi asiakirja." ma:contentTypeScope="" ma:versionID="f4b075d3ca74a5dbaed73e767a156aa0">
   <xsd:schema xmlns:xsd="http://www.w3.org/2001/XMLSchema" xmlns:p="http://schemas.microsoft.com/office/2006/metadata/properties" xmlns:ns1="http://schemas.microsoft.com/sharepoint/v3" targetNamespace="http://schemas.microsoft.com/office/2006/metadata/properties" ma:root="true" ma:fieldsID="4340a008e99365d80b71206bae222996" ns1:_="">
     <xsd:import namespace="http://schemas.microsoft.com/sharepoint/v3"/>
@@ -2900,25 +2942,25 @@
 </ct:contentTypeSchema>
 </file>
 
-<file path=customXml/item2.xml><?xml version="1.0" encoding="utf-8"?>
-<?mso-contentType ?>
-<FormTemplates xmlns="http://schemas.microsoft.com/sharepoint/v3/contenttype/forms">
-  <Display>DocumentLibraryForm</Display>
-  <Edit>DocumentLibraryForm</Edit>
-  <New>DocumentLibraryForm</New>
-</FormTemplates>
+<file path=customXml/itemProps1.xml><?xml version="1.0" encoding="utf-8"?>
+<ds:datastoreItem xmlns:ds="http://schemas.openxmlformats.org/officeDocument/2006/customXml" ds:itemID="{FA8F0064-303C-446D-896E-46EEB9A79DC3}">
+  <ds:schemaRefs>
+    <ds:schemaRef ds:uri="http://schemas.microsoft.com/office/2006/metadata/properties"/>
+    <ds:schemaRef ds:uri="http://schemas.microsoft.com/office/infopath/2007/PartnerControls"/>
+    <ds:schemaRef ds:uri="http://schemas.microsoft.com/sharepoint/v3"/>
+  </ds:schemaRefs>
+</ds:datastoreItem>
 </file>
 
-<file path=customXml/item3.xml><?xml version="1.0" encoding="utf-8"?>
-<p:properties xmlns:p="http://schemas.microsoft.com/office/2006/metadata/properties" xmlns:xsi="http://www.w3.org/2001/XMLSchema-instance" xmlns:pc="http://schemas.microsoft.com/office/infopath/2007/PartnerControls">
-  <documentManagement>
-    <PublishingExpirationDate xmlns="http://schemas.microsoft.com/sharepoint/v3" xsi:nil="true"/>
-    <PublishingStartDate xmlns="http://schemas.microsoft.com/sharepoint/v3" xsi:nil="true"/>
-  </documentManagement>
-</p:properties>
+<file path=customXml/itemProps2.xml><?xml version="1.0" encoding="utf-8"?>
+<ds:datastoreItem xmlns:ds="http://schemas.openxmlformats.org/officeDocument/2006/customXml" ds:itemID="{13FBD2FA-5696-460D-A278-9A302A0F72AE}">
+  <ds:schemaRefs>
+    <ds:schemaRef ds:uri="http://schemas.microsoft.com/sharepoint/v3/contenttype/forms"/>
+  </ds:schemaRefs>
+</ds:datastoreItem>
 </file>
 
-<file path=customXml/itemProps1.xml><?xml version="1.0" encoding="utf-8"?>
+<file path=customXml/itemProps3.xml><?xml version="1.0" encoding="utf-8"?>
 <ds:datastoreItem xmlns:ds="http://schemas.openxmlformats.org/officeDocument/2006/customXml" ds:itemID="{B9A87442-5A7B-46FD-BD28-170CE9B7256F}">
   <ds:schemaRefs>
     <ds:schemaRef ds:uri="http://schemas.microsoft.com/office/2006/metadata/contentType"/>
@@ -2933,22 +2975,4 @@
     <ds:schemaRef ds:uri="http://schemas.microsoft.com/office/internal/2005/internalDocumentation"/>
   </ds:schemaRefs>
 </ds:datastoreItem>
-</file>
-
-<file path=customXml/itemProps2.xml><?xml version="1.0" encoding="utf-8"?>
-<ds:datastoreItem xmlns:ds="http://schemas.openxmlformats.org/officeDocument/2006/customXml" ds:itemID="{13FBD2FA-5696-460D-A278-9A302A0F72AE}">
-  <ds:schemaRefs>
-    <ds:schemaRef ds:uri="http://schemas.microsoft.com/sharepoint/v3/contenttype/forms"/>
-  </ds:schemaRefs>
-</ds:datastoreItem>
-</file>
-
-<file path=customXml/itemProps3.xml><?xml version="1.0" encoding="utf-8"?>
-<ds:datastoreItem xmlns:ds="http://schemas.openxmlformats.org/officeDocument/2006/customXml" ds:itemID="{FA8F0064-303C-446D-896E-46EEB9A79DC3}">
-  <ds:schemaRefs>
-    <ds:schemaRef ds:uri="http://schemas.microsoft.com/office/2006/metadata/properties"/>
-    <ds:schemaRef ds:uri="http://schemas.microsoft.com/office/infopath/2007/PartnerControls"/>
-    <ds:schemaRef ds:uri="http://schemas.microsoft.com/sharepoint/v3"/>
-  </ds:schemaRefs>
-</ds:datastoreItem>
 </file>
</xml_diff>

<commit_message>
Save changes learning diary 11.5.2025
</commit_message>
<xml_diff>
--- a/learning_diary.docx
+++ b/learning_diary.docx
@@ -117,7 +117,6 @@
           <w:lang w:val="en-US"/>
         </w:rPr>
       </w:pPr>
-      <w:proofErr w:type="spellStart"/>
       <w:r>
         <w:rPr>
           <w:rFonts w:ascii="Times New Roman" w:hAnsi="Times New Roman" w:cs="Times New Roman"/>
@@ -126,9 +125,8 @@
           <w:szCs w:val="24"/>
           <w:lang w:val="en-US"/>
         </w:rPr>
-        <w:t>Sofware</w:t>
-      </w:r>
-      <w:proofErr w:type="spellEnd"/>
+        <w:t>Sof</w:t>
+      </w:r>
       <w:r>
         <w:rPr>
           <w:rFonts w:ascii="Times New Roman" w:hAnsi="Times New Roman" w:cs="Times New Roman"/>
@@ -137,13 +135,9 @@
           <w:szCs w:val="24"/>
           <w:lang w:val="en-US"/>
         </w:rPr>
-        <w:t xml:space="preserve"> Development Skills</w:t>
-      </w:r>
-    </w:p>
-    <w:p>
-      <w:pPr>
-        <w:pStyle w:val="Title"/>
-        <w:jc w:val="left"/>
+        <w:t>t</w:t>
+      </w:r>
+      <w:r>
         <w:rPr>
           <w:rFonts w:ascii="Times New Roman" w:hAnsi="Times New Roman" w:cs="Times New Roman"/>
           <w:b w:val="0"/>
@@ -151,6 +145,20 @@
           <w:szCs w:val="24"/>
           <w:lang w:val="en-US"/>
         </w:rPr>
+        <w:t>ware Development Skills</w:t>
+      </w:r>
+    </w:p>
+    <w:p>
+      <w:pPr>
+        <w:pStyle w:val="Title"/>
+        <w:jc w:val="left"/>
+        <w:rPr>
+          <w:rFonts w:ascii="Times New Roman" w:hAnsi="Times New Roman" w:cs="Times New Roman"/>
+          <w:b w:val="0"/>
+          <w:sz w:val="24"/>
+          <w:szCs w:val="24"/>
+          <w:lang w:val="en-US"/>
+        </w:rPr>
       </w:pPr>
     </w:p>
     <w:p>
@@ -522,11 +530,29 @@
       <w:pPr>
         <w:pStyle w:val="BodyText"/>
         <w:rPr>
-          <w:sz w:val="28"/>
-          <w:szCs w:val="28"/>
-          <w:lang w:val="en-US"/>
-        </w:rPr>
-      </w:pPr>
+          <w:lang w:val="en-US"/>
+        </w:rPr>
+      </w:pPr>
+      <w:r>
+        <w:rPr>
+          <w:lang w:val="en-US"/>
+        </w:rPr>
+        <w:t xml:space="preserve">Today I started (and ended) the MongoDB Module. It was pretty intuitive and easy to follow. I know now how to create a database, CRUD operations and how to integrate Mongo in my Node application and I realized how powerful Mongo can be. Excited to really implement Mongo database on my project. Next is </w:t>
+      </w:r>
+      <w:proofErr w:type="spellStart"/>
+      <w:r>
+        <w:rPr>
+          <w:lang w:val="en-US"/>
+        </w:rPr>
+        <w:t>ExpressJS</w:t>
+      </w:r>
+      <w:proofErr w:type="spellEnd"/>
+      <w:r>
+        <w:rPr>
+          <w:lang w:val="en-US"/>
+        </w:rPr>
+        <w:t xml:space="preserve"> Module.</w:t>
+      </w:r>
     </w:p>
     <w:p>
       <w:pPr>
@@ -535,12 +561,132 @@
           <w:lang w:val="en-US"/>
         </w:rPr>
       </w:pPr>
-      <w:r>
-        <w:rPr>
-          <w:lang w:val="en-US"/>
-        </w:rPr>
-        <w:t>Today I started (and ended) the MongoDB Module. It was pretty intuitive and easy to follow. I know now how to create a database, CRUD operations and how to integrate Mongo in my Node application and I realized how powerful Mongo can be. Excited to really implement Mongo database on my project. Next is ExpressJS Module.</w:t>
-      </w:r>
+    </w:p>
+    <w:p>
+      <w:pPr>
+        <w:pStyle w:val="BodyText"/>
+        <w:rPr>
+          <w:lang w:val="en-US"/>
+        </w:rPr>
+      </w:pPr>
+    </w:p>
+    <w:p>
+      <w:pPr>
+        <w:pStyle w:val="BodyText"/>
+        <w:rPr>
+          <w:b/>
+          <w:bCs/>
+          <w:lang w:val="en-US"/>
+        </w:rPr>
+      </w:pPr>
+      <w:proofErr w:type="spellStart"/>
+      <w:r>
+        <w:rPr>
+          <w:b/>
+          <w:bCs/>
+          <w:lang w:val="en-US"/>
+        </w:rPr>
+        <w:t>ExpressJS</w:t>
+      </w:r>
+      <w:proofErr w:type="spellEnd"/>
+      <w:r>
+        <w:rPr>
+          <w:b/>
+          <w:bCs/>
+          <w:lang w:val="en-US"/>
+        </w:rPr>
+        <w:t xml:space="preserve"> </w:t>
+      </w:r>
+      <w:r>
+        <w:rPr>
+          <w:b/>
+          <w:bCs/>
+          <w:lang w:val="en-US"/>
+        </w:rPr>
+        <w:t>MODULE</w:t>
+      </w:r>
+    </w:p>
+    <w:p>
+      <w:pPr>
+        <w:pStyle w:val="BodyText"/>
+        <w:rPr>
+          <w:b/>
+          <w:bCs/>
+          <w:lang w:val="en-US"/>
+        </w:rPr>
+      </w:pPr>
+    </w:p>
+    <w:p>
+      <w:pPr>
+        <w:pStyle w:val="BodyText"/>
+        <w:rPr>
+          <w:lang w:val="en-US"/>
+        </w:rPr>
+      </w:pPr>
+      <w:r>
+        <w:rPr>
+          <w:lang w:val="en-US"/>
+        </w:rPr>
+        <w:t>7.5.2025</w:t>
+      </w:r>
+    </w:p>
+    <w:p>
+      <w:pPr>
+        <w:pStyle w:val="BodyText"/>
+        <w:rPr>
+          <w:lang w:val="en-US"/>
+        </w:rPr>
+      </w:pPr>
+      <w:r>
+        <w:rPr>
+          <w:lang w:val="en-US"/>
+        </w:rPr>
+        <w:t xml:space="preserve">Started </w:t>
+      </w:r>
+      <w:proofErr w:type="spellStart"/>
+      <w:r>
+        <w:rPr>
+          <w:lang w:val="en-US"/>
+        </w:rPr>
+        <w:t>ExpressJS</w:t>
+      </w:r>
+      <w:proofErr w:type="spellEnd"/>
+      <w:r>
+        <w:rPr>
+          <w:lang w:val="en-US"/>
+        </w:rPr>
+        <w:t xml:space="preserve"> module. A lot of things were a lot easier to do. Like CRUD operations and not to do everything “from scratch”. I set up the server with the API calls and a separate routes folder. I will continue this module as I am in the middle of it.</w:t>
+      </w:r>
+    </w:p>
+    <w:p>
+      <w:pPr>
+        <w:pStyle w:val="BodyText"/>
+        <w:rPr>
+          <w:lang w:val="en-US"/>
+        </w:rPr>
+      </w:pPr>
+    </w:p>
+    <w:p>
+      <w:pPr>
+        <w:pStyle w:val="BodyText"/>
+        <w:rPr>
+          <w:lang w:val="en-US"/>
+        </w:rPr>
+      </w:pPr>
+      <w:r>
+        <w:rPr>
+          <w:lang w:val="en-US"/>
+        </w:rPr>
+        <w:t>?.5.2025</w:t>
+      </w:r>
+    </w:p>
+    <w:p>
+      <w:pPr>
+        <w:pStyle w:val="BodyText"/>
+        <w:rPr>
+          <w:lang w:val="en-US"/>
+        </w:rPr>
+      </w:pPr>
     </w:p>
     <w:p>
       <w:pPr>
@@ -2995,6 +3141,24 @@
 </file>
 
 <file path=customXml/item1.xml><?xml version="1.0" encoding="utf-8"?>
+<p:properties xmlns:p="http://schemas.microsoft.com/office/2006/metadata/properties" xmlns:xsi="http://www.w3.org/2001/XMLSchema-instance" xmlns:pc="http://schemas.microsoft.com/office/infopath/2007/PartnerControls">
+  <documentManagement>
+    <PublishingExpirationDate xmlns="http://schemas.microsoft.com/sharepoint/v3" xsi:nil="true"/>
+    <PublishingStartDate xmlns="http://schemas.microsoft.com/sharepoint/v3" xsi:nil="true"/>
+  </documentManagement>
+</p:properties>
+</file>
+
+<file path=customXml/item2.xml><?xml version="1.0" encoding="utf-8"?>
+<?mso-contentType ?>
+<FormTemplates xmlns="http://schemas.microsoft.com/sharepoint/v3/contenttype/forms">
+  <Display>DocumentLibraryForm</Display>
+  <Edit>DocumentLibraryForm</Edit>
+  <New>DocumentLibraryForm</New>
+</FormTemplates>
+</file>
+
+<file path=customXml/item3.xml><?xml version="1.0" encoding="utf-8"?>
 <ct:contentTypeSchema xmlns:ct="http://schemas.microsoft.com/office/2006/metadata/contentType" xmlns:ma="http://schemas.microsoft.com/office/2006/metadata/properties/metaAttributes" ct:_="" ma:_="" ma:contentTypeName="Asiakirja" ma:contentTypeID="0x01010017418C401CCB2042A3A99A19F43F356D" ma:contentTypeVersion="1" ma:contentTypeDescription="Luo uusi asiakirja." ma:contentTypeScope="" ma:versionID="f4b075d3ca74a5dbaed73e767a156aa0">
   <xsd:schema xmlns:xsd="http://www.w3.org/2001/XMLSchema" xmlns:p="http://schemas.microsoft.com/office/2006/metadata/properties" xmlns:ns1="http://schemas.microsoft.com/sharepoint/v3" targetNamespace="http://schemas.microsoft.com/office/2006/metadata/properties" ma:root="true" ma:fieldsID="4340a008e99365d80b71206bae222996" ns1:_="">
     <xsd:import namespace="http://schemas.microsoft.com/sharepoint/v3"/>
@@ -3060,25 +3224,25 @@
 </ct:contentTypeSchema>
 </file>
 
-<file path=customXml/item2.xml><?xml version="1.0" encoding="utf-8"?>
-<?mso-contentType ?>
-<FormTemplates xmlns="http://schemas.microsoft.com/sharepoint/v3/contenttype/forms">
-  <Display>DocumentLibraryForm</Display>
-  <Edit>DocumentLibraryForm</Edit>
-  <New>DocumentLibraryForm</New>
-</FormTemplates>
+<file path=customXml/itemProps1.xml><?xml version="1.0" encoding="utf-8"?>
+<ds:datastoreItem xmlns:ds="http://schemas.openxmlformats.org/officeDocument/2006/customXml" ds:itemID="{FA8F0064-303C-446D-896E-46EEB9A79DC3}">
+  <ds:schemaRefs>
+    <ds:schemaRef ds:uri="http://schemas.microsoft.com/office/2006/metadata/properties"/>
+    <ds:schemaRef ds:uri="http://schemas.microsoft.com/office/infopath/2007/PartnerControls"/>
+    <ds:schemaRef ds:uri="http://schemas.microsoft.com/sharepoint/v3"/>
+  </ds:schemaRefs>
+</ds:datastoreItem>
 </file>
 
-<file path=customXml/item3.xml><?xml version="1.0" encoding="utf-8"?>
-<p:properties xmlns:p="http://schemas.microsoft.com/office/2006/metadata/properties" xmlns:xsi="http://www.w3.org/2001/XMLSchema-instance" xmlns:pc="http://schemas.microsoft.com/office/infopath/2007/PartnerControls">
-  <documentManagement>
-    <PublishingExpirationDate xmlns="http://schemas.microsoft.com/sharepoint/v3" xsi:nil="true"/>
-    <PublishingStartDate xmlns="http://schemas.microsoft.com/sharepoint/v3" xsi:nil="true"/>
-  </documentManagement>
-</p:properties>
+<file path=customXml/itemProps2.xml><?xml version="1.0" encoding="utf-8"?>
+<ds:datastoreItem xmlns:ds="http://schemas.openxmlformats.org/officeDocument/2006/customXml" ds:itemID="{13FBD2FA-5696-460D-A278-9A302A0F72AE}">
+  <ds:schemaRefs>
+    <ds:schemaRef ds:uri="http://schemas.microsoft.com/sharepoint/v3/contenttype/forms"/>
+  </ds:schemaRefs>
+</ds:datastoreItem>
 </file>
 
-<file path=customXml/itemProps1.xml><?xml version="1.0" encoding="utf-8"?>
+<file path=customXml/itemProps3.xml><?xml version="1.0" encoding="utf-8"?>
 <ds:datastoreItem xmlns:ds="http://schemas.openxmlformats.org/officeDocument/2006/customXml" ds:itemID="{B9A87442-5A7B-46FD-BD28-170CE9B7256F}">
   <ds:schemaRefs>
     <ds:schemaRef ds:uri="http://schemas.microsoft.com/office/2006/metadata/contentType"/>
@@ -3093,22 +3257,4 @@
     <ds:schemaRef ds:uri="http://schemas.microsoft.com/office/internal/2005/internalDocumentation"/>
   </ds:schemaRefs>
 </ds:datastoreItem>
-</file>
-
-<file path=customXml/itemProps2.xml><?xml version="1.0" encoding="utf-8"?>
-<ds:datastoreItem xmlns:ds="http://schemas.openxmlformats.org/officeDocument/2006/customXml" ds:itemID="{13FBD2FA-5696-460D-A278-9A302A0F72AE}">
-  <ds:schemaRefs>
-    <ds:schemaRef ds:uri="http://schemas.microsoft.com/sharepoint/v3/contenttype/forms"/>
-  </ds:schemaRefs>
-</ds:datastoreItem>
-</file>
-
-<file path=customXml/itemProps3.xml><?xml version="1.0" encoding="utf-8"?>
-<ds:datastoreItem xmlns:ds="http://schemas.openxmlformats.org/officeDocument/2006/customXml" ds:itemID="{FA8F0064-303C-446D-896E-46EEB9A79DC3}">
-  <ds:schemaRefs>
-    <ds:schemaRef ds:uri="http://schemas.microsoft.com/office/2006/metadata/properties"/>
-    <ds:schemaRef ds:uri="http://schemas.microsoft.com/office/infopath/2007/PartnerControls"/>
-    <ds:schemaRef ds:uri="http://schemas.microsoft.com/sharepoint/v3"/>
-  </ds:schemaRefs>
-</ds:datastoreItem>
 </file>
</xml_diff>

<commit_message>
Save changes learning diary 12.5.2025
</commit_message>
<xml_diff>
--- a/learning_diary.docx
+++ b/learning_diary.docx
@@ -677,7 +677,13 @@
         <w:rPr>
           <w:lang w:val="en-US"/>
         </w:rPr>
-        <w:t>?.5.2025</w:t>
+        <w:t>12</w:t>
+      </w:r>
+      <w:r>
+        <w:rPr>
+          <w:lang w:val="en-US"/>
+        </w:rPr>
+        <w:t>.5.2025</w:t>
       </w:r>
     </w:p>
     <w:p>
@@ -687,6 +693,12 @@
           <w:lang w:val="en-US"/>
         </w:rPr>
       </w:pPr>
+      <w:r>
+        <w:rPr>
+          <w:lang w:val="en-US"/>
+        </w:rPr>
+        <w:t>Today I ended the CRUD operations in my API, created a middleware folder for logger middleware for every time an operation is requested and a custom error handler.</w:t>
+      </w:r>
     </w:p>
     <w:p>
       <w:pPr>
@@ -3141,24 +3153,6 @@
 </file>
 
 <file path=customXml/item1.xml><?xml version="1.0" encoding="utf-8"?>
-<p:properties xmlns:p="http://schemas.microsoft.com/office/2006/metadata/properties" xmlns:xsi="http://www.w3.org/2001/XMLSchema-instance" xmlns:pc="http://schemas.microsoft.com/office/infopath/2007/PartnerControls">
-  <documentManagement>
-    <PublishingExpirationDate xmlns="http://schemas.microsoft.com/sharepoint/v3" xsi:nil="true"/>
-    <PublishingStartDate xmlns="http://schemas.microsoft.com/sharepoint/v3" xsi:nil="true"/>
-  </documentManagement>
-</p:properties>
-</file>
-
-<file path=customXml/item2.xml><?xml version="1.0" encoding="utf-8"?>
-<?mso-contentType ?>
-<FormTemplates xmlns="http://schemas.microsoft.com/sharepoint/v3/contenttype/forms">
-  <Display>DocumentLibraryForm</Display>
-  <Edit>DocumentLibraryForm</Edit>
-  <New>DocumentLibraryForm</New>
-</FormTemplates>
-</file>
-
-<file path=customXml/item3.xml><?xml version="1.0" encoding="utf-8"?>
 <ct:contentTypeSchema xmlns:ct="http://schemas.microsoft.com/office/2006/metadata/contentType" xmlns:ma="http://schemas.microsoft.com/office/2006/metadata/properties/metaAttributes" ct:_="" ma:_="" ma:contentTypeName="Asiakirja" ma:contentTypeID="0x01010017418C401CCB2042A3A99A19F43F356D" ma:contentTypeVersion="1" ma:contentTypeDescription="Luo uusi asiakirja." ma:contentTypeScope="" ma:versionID="f4b075d3ca74a5dbaed73e767a156aa0">
   <xsd:schema xmlns:xsd="http://www.w3.org/2001/XMLSchema" xmlns:p="http://schemas.microsoft.com/office/2006/metadata/properties" xmlns:ns1="http://schemas.microsoft.com/sharepoint/v3" targetNamespace="http://schemas.microsoft.com/office/2006/metadata/properties" ma:root="true" ma:fieldsID="4340a008e99365d80b71206bae222996" ns1:_="">
     <xsd:import namespace="http://schemas.microsoft.com/sharepoint/v3"/>
@@ -3224,25 +3218,25 @@
 </ct:contentTypeSchema>
 </file>
 
-<file path=customXml/itemProps1.xml><?xml version="1.0" encoding="utf-8"?>
-<ds:datastoreItem xmlns:ds="http://schemas.openxmlformats.org/officeDocument/2006/customXml" ds:itemID="{FA8F0064-303C-446D-896E-46EEB9A79DC3}">
-  <ds:schemaRefs>
-    <ds:schemaRef ds:uri="http://schemas.microsoft.com/office/2006/metadata/properties"/>
-    <ds:schemaRef ds:uri="http://schemas.microsoft.com/office/infopath/2007/PartnerControls"/>
-    <ds:schemaRef ds:uri="http://schemas.microsoft.com/sharepoint/v3"/>
-  </ds:schemaRefs>
-</ds:datastoreItem>
+<file path=customXml/item2.xml><?xml version="1.0" encoding="utf-8"?>
+<?mso-contentType ?>
+<FormTemplates xmlns="http://schemas.microsoft.com/sharepoint/v3/contenttype/forms">
+  <Display>DocumentLibraryForm</Display>
+  <Edit>DocumentLibraryForm</Edit>
+  <New>DocumentLibraryForm</New>
+</FormTemplates>
 </file>
 
-<file path=customXml/itemProps2.xml><?xml version="1.0" encoding="utf-8"?>
-<ds:datastoreItem xmlns:ds="http://schemas.openxmlformats.org/officeDocument/2006/customXml" ds:itemID="{13FBD2FA-5696-460D-A278-9A302A0F72AE}">
-  <ds:schemaRefs>
-    <ds:schemaRef ds:uri="http://schemas.microsoft.com/sharepoint/v3/contenttype/forms"/>
-  </ds:schemaRefs>
-</ds:datastoreItem>
+<file path=customXml/item3.xml><?xml version="1.0" encoding="utf-8"?>
+<p:properties xmlns:p="http://schemas.microsoft.com/office/2006/metadata/properties" xmlns:xsi="http://www.w3.org/2001/XMLSchema-instance" xmlns:pc="http://schemas.microsoft.com/office/infopath/2007/PartnerControls">
+  <documentManagement>
+    <PublishingExpirationDate xmlns="http://schemas.microsoft.com/sharepoint/v3" xsi:nil="true"/>
+    <PublishingStartDate xmlns="http://schemas.microsoft.com/sharepoint/v3" xsi:nil="true"/>
+  </documentManagement>
+</p:properties>
 </file>
 
-<file path=customXml/itemProps3.xml><?xml version="1.0" encoding="utf-8"?>
+<file path=customXml/itemProps1.xml><?xml version="1.0" encoding="utf-8"?>
 <ds:datastoreItem xmlns:ds="http://schemas.openxmlformats.org/officeDocument/2006/customXml" ds:itemID="{B9A87442-5A7B-46FD-BD28-170CE9B7256F}">
   <ds:schemaRefs>
     <ds:schemaRef ds:uri="http://schemas.microsoft.com/office/2006/metadata/contentType"/>
@@ -3257,4 +3251,22 @@
     <ds:schemaRef ds:uri="http://schemas.microsoft.com/office/internal/2005/internalDocumentation"/>
   </ds:schemaRefs>
 </ds:datastoreItem>
+</file>
+
+<file path=customXml/itemProps2.xml><?xml version="1.0" encoding="utf-8"?>
+<ds:datastoreItem xmlns:ds="http://schemas.openxmlformats.org/officeDocument/2006/customXml" ds:itemID="{13FBD2FA-5696-460D-A278-9A302A0F72AE}">
+  <ds:schemaRefs>
+    <ds:schemaRef ds:uri="http://schemas.microsoft.com/sharepoint/v3/contenttype/forms"/>
+  </ds:schemaRefs>
+</ds:datastoreItem>
+</file>
+
+<file path=customXml/itemProps3.xml><?xml version="1.0" encoding="utf-8"?>
+<ds:datastoreItem xmlns:ds="http://schemas.openxmlformats.org/officeDocument/2006/customXml" ds:itemID="{FA8F0064-303C-446D-896E-46EEB9A79DC3}">
+  <ds:schemaRefs>
+    <ds:schemaRef ds:uri="http://schemas.microsoft.com/office/2006/metadata/properties"/>
+    <ds:schemaRef ds:uri="http://schemas.microsoft.com/office/infopath/2007/PartnerControls"/>
+    <ds:schemaRef ds:uri="http://schemas.microsoft.com/sharepoint/v3"/>
+  </ds:schemaRefs>
+</ds:datastoreItem>
 </file>
</xml_diff>

<commit_message>
Save changes Learning Diary. (17.5.2025)
</commit_message>
<xml_diff>
--- a/learning_diary.docx
+++ b/learning_diary.docx
@@ -698,6 +698,122 @@
           <w:lang w:val="en-US"/>
         </w:rPr>
         <w:t>Today I ended the CRUD operations in my API, created a middleware folder for logger middleware for every time an operation is requested and a custom error handler.</w:t>
+      </w:r>
+    </w:p>
+    <w:p>
+      <w:pPr>
+        <w:pStyle w:val="BodyText"/>
+        <w:rPr>
+          <w:lang w:val="en-US"/>
+        </w:rPr>
+      </w:pPr>
+    </w:p>
+    <w:p>
+      <w:pPr>
+        <w:pStyle w:val="BodyText"/>
+        <w:rPr>
+          <w:lang w:val="en-US"/>
+        </w:rPr>
+      </w:pPr>
+      <w:r>
+        <w:rPr>
+          <w:lang w:val="en-US"/>
+        </w:rPr>
+        <w:t>17.5.2025</w:t>
+      </w:r>
+    </w:p>
+    <w:p>
+      <w:pPr>
+        <w:pStyle w:val="BodyText"/>
+        <w:rPr>
+          <w:lang w:val="en-US"/>
+        </w:rPr>
+      </w:pPr>
+      <w:r>
+        <w:rPr>
+          <w:lang w:val="en-US"/>
+        </w:rPr>
+        <w:t>I was away for a few days but now I ended the Express crash course. I came back where I was and rewatched a bit of the previous stuff that I learned. Then, I went through colors package, using controllers, __</w:t>
+      </w:r>
+      <w:proofErr w:type="spellStart"/>
+      <w:r>
+        <w:rPr>
+          <w:lang w:val="en-US"/>
+        </w:rPr>
+        <w:t>dirname</w:t>
+      </w:r>
+      <w:proofErr w:type="spellEnd"/>
+      <w:r>
+        <w:rPr>
+          <w:lang w:val="en-US"/>
+        </w:rPr>
+        <w:t xml:space="preserve"> workaround, making requests from the Front-End, submit form to API and EJS template setup. I got a solid base about Express and I think I will understand it all better when it comes to the project itself.</w:t>
+      </w:r>
+    </w:p>
+    <w:p>
+      <w:pPr>
+        <w:pStyle w:val="BodyText"/>
+        <w:rPr>
+          <w:lang w:val="en-US"/>
+        </w:rPr>
+      </w:pPr>
+    </w:p>
+    <w:p>
+      <w:pPr>
+        <w:pStyle w:val="BodyText"/>
+        <w:rPr>
+          <w:b/>
+          <w:bCs/>
+          <w:lang w:val="en-US"/>
+        </w:rPr>
+      </w:pPr>
+      <w:r>
+        <w:rPr>
+          <w:b/>
+          <w:bCs/>
+          <w:lang w:val="en-US"/>
+        </w:rPr>
+        <w:t>React</w:t>
+      </w:r>
+      <w:r>
+        <w:rPr>
+          <w:b/>
+          <w:bCs/>
+          <w:lang w:val="en-US"/>
+        </w:rPr>
+        <w:t xml:space="preserve">JS </w:t>
+      </w:r>
+      <w:r>
+        <w:rPr>
+          <w:b/>
+          <w:bCs/>
+          <w:lang w:val="en-US"/>
+        </w:rPr>
+        <w:t>MODULE</w:t>
+      </w:r>
+    </w:p>
+    <w:p>
+      <w:pPr>
+        <w:pStyle w:val="BodyText"/>
+        <w:rPr>
+          <w:b/>
+          <w:bCs/>
+          <w:lang w:val="en-US"/>
+        </w:rPr>
+      </w:pPr>
+    </w:p>
+    <w:p>
+      <w:pPr>
+        <w:pStyle w:val="BodyText"/>
+        <w:rPr>
+          <w:lang w:val="en-US"/>
+        </w:rPr>
+      </w:pPr>
+      <w:r>
+        <w:rPr>
+          <w:lang w:val="en-US"/>
+        </w:rPr>
+        <w:t>17.5.2025</w:t>
       </w:r>
     </w:p>
     <w:p>

</xml_diff>

<commit_message>
Learing Diary Update 11.6.2025
</commit_message>
<xml_diff>
--- a/learning_diary.docx
+++ b/learning_diary.docx
@@ -767,30 +767,36 @@
           <w:lang w:val="en-US"/>
         </w:rPr>
       </w:pPr>
-      <w:r>
+    </w:p>
+    <w:p>
+      <w:pPr>
+        <w:pStyle w:val="BodyText"/>
         <w:rPr>
           <w:b/>
           <w:bCs/>
           <w:lang w:val="en-US"/>
         </w:rPr>
-        <w:t>React</w:t>
-      </w:r>
-      <w:r>
+      </w:pPr>
+    </w:p>
+    <w:p>
+      <w:pPr>
+        <w:pStyle w:val="BodyText"/>
         <w:rPr>
           <w:b/>
           <w:bCs/>
           <w:lang w:val="en-US"/>
         </w:rPr>
-        <w:t xml:space="preserve">JS </w:t>
-      </w:r>
-      <w:r>
+      </w:pPr>
+    </w:p>
+    <w:p>
+      <w:pPr>
+        <w:pStyle w:val="BodyText"/>
         <w:rPr>
           <w:b/>
           <w:bCs/>
           <w:lang w:val="en-US"/>
         </w:rPr>
-        <w:t>MODULE</w:t>
-      </w:r>
+      </w:pPr>
     </w:p>
     <w:p>
       <w:pPr>
@@ -801,28 +807,79 @@
           <w:lang w:val="en-US"/>
         </w:rPr>
       </w:pPr>
-    </w:p>
-    <w:p>
-      <w:pPr>
-        <w:pStyle w:val="BodyText"/>
-        <w:rPr>
-          <w:lang w:val="en-US"/>
-        </w:rPr>
-      </w:pPr>
-      <w:r>
-        <w:rPr>
-          <w:lang w:val="en-US"/>
-        </w:rPr>
-        <w:t>17.5.2025</w:t>
-      </w:r>
-    </w:p>
-    <w:p>
-      <w:pPr>
-        <w:pStyle w:val="BodyText"/>
-        <w:rPr>
-          <w:lang w:val="en-US"/>
-        </w:rPr>
-      </w:pPr>
+      <w:r>
+        <w:rPr>
+          <w:b/>
+          <w:bCs/>
+          <w:lang w:val="en-US"/>
+        </w:rPr>
+        <w:lastRenderedPageBreak/>
+        <w:t xml:space="preserve">ReactJS </w:t>
+      </w:r>
+      <w:r>
+        <w:rPr>
+          <w:b/>
+          <w:bCs/>
+          <w:lang w:val="en-US"/>
+        </w:rPr>
+        <w:t>MODULE</w:t>
+      </w:r>
+    </w:p>
+    <w:p>
+      <w:pPr>
+        <w:pStyle w:val="BodyText"/>
+        <w:rPr>
+          <w:b/>
+          <w:bCs/>
+          <w:lang w:val="en-US"/>
+        </w:rPr>
+      </w:pPr>
+    </w:p>
+    <w:p>
+      <w:pPr>
+        <w:pStyle w:val="BodyText"/>
+        <w:rPr>
+          <w:lang w:val="en-US"/>
+        </w:rPr>
+      </w:pPr>
+      <w:r>
+        <w:rPr>
+          <w:lang w:val="en-US"/>
+        </w:rPr>
+        <w:t>11</w:t>
+      </w:r>
+      <w:r>
+        <w:rPr>
+          <w:lang w:val="en-US"/>
+        </w:rPr>
+        <w:t>.</w:t>
+      </w:r>
+      <w:r>
+        <w:rPr>
+          <w:lang w:val="en-US"/>
+        </w:rPr>
+        <w:t>6</w:t>
+      </w:r>
+      <w:r>
+        <w:rPr>
+          <w:lang w:val="en-US"/>
+        </w:rPr>
+        <w:t>.2025</w:t>
+      </w:r>
+    </w:p>
+    <w:p>
+      <w:pPr>
+        <w:pStyle w:val="BodyText"/>
+        <w:rPr>
+          <w:lang w:val="en-US"/>
+        </w:rPr>
+      </w:pPr>
+      <w:r>
+        <w:rPr>
+          <w:lang w:val="en-US"/>
+        </w:rPr>
+        <w:t>Today I finished the React Module. I started it on 17.5 and it longer than expected because of my wedding and preparations. Nevertheless, I understood everything because I already had contact with React, and completed the Task Maker project within the React crash material. Next is the MERN stack project.</w:t>
+      </w:r>
     </w:p>
     <w:sectPr>
       <w:headerReference w:type="default" r:id="rId10"/>
@@ -3269,6 +3326,24 @@
 </file>
 
 <file path=customXml/item1.xml><?xml version="1.0" encoding="utf-8"?>
+<p:properties xmlns:p="http://schemas.microsoft.com/office/2006/metadata/properties" xmlns:xsi="http://www.w3.org/2001/XMLSchema-instance" xmlns:pc="http://schemas.microsoft.com/office/infopath/2007/PartnerControls">
+  <documentManagement>
+    <PublishingExpirationDate xmlns="http://schemas.microsoft.com/sharepoint/v3" xsi:nil="true"/>
+    <PublishingStartDate xmlns="http://schemas.microsoft.com/sharepoint/v3" xsi:nil="true"/>
+  </documentManagement>
+</p:properties>
+</file>
+
+<file path=customXml/item2.xml><?xml version="1.0" encoding="utf-8"?>
+<?mso-contentType ?>
+<FormTemplates xmlns="http://schemas.microsoft.com/sharepoint/v3/contenttype/forms">
+  <Display>DocumentLibraryForm</Display>
+  <Edit>DocumentLibraryForm</Edit>
+  <New>DocumentLibraryForm</New>
+</FormTemplates>
+</file>
+
+<file path=customXml/item3.xml><?xml version="1.0" encoding="utf-8"?>
 <ct:contentTypeSchema xmlns:ct="http://schemas.microsoft.com/office/2006/metadata/contentType" xmlns:ma="http://schemas.microsoft.com/office/2006/metadata/properties/metaAttributes" ct:_="" ma:_="" ma:contentTypeName="Asiakirja" ma:contentTypeID="0x01010017418C401CCB2042A3A99A19F43F356D" ma:contentTypeVersion="1" ma:contentTypeDescription="Luo uusi asiakirja." ma:contentTypeScope="" ma:versionID="f4b075d3ca74a5dbaed73e767a156aa0">
   <xsd:schema xmlns:xsd="http://www.w3.org/2001/XMLSchema" xmlns:p="http://schemas.microsoft.com/office/2006/metadata/properties" xmlns:ns1="http://schemas.microsoft.com/sharepoint/v3" targetNamespace="http://schemas.microsoft.com/office/2006/metadata/properties" ma:root="true" ma:fieldsID="4340a008e99365d80b71206bae222996" ns1:_="">
     <xsd:import namespace="http://schemas.microsoft.com/sharepoint/v3"/>
@@ -3334,25 +3409,25 @@
 </ct:contentTypeSchema>
 </file>
 
-<file path=customXml/item2.xml><?xml version="1.0" encoding="utf-8"?>
-<?mso-contentType ?>
-<FormTemplates xmlns="http://schemas.microsoft.com/sharepoint/v3/contenttype/forms">
-  <Display>DocumentLibraryForm</Display>
-  <Edit>DocumentLibraryForm</Edit>
-  <New>DocumentLibraryForm</New>
-</FormTemplates>
+<file path=customXml/itemProps1.xml><?xml version="1.0" encoding="utf-8"?>
+<ds:datastoreItem xmlns:ds="http://schemas.openxmlformats.org/officeDocument/2006/customXml" ds:itemID="{FA8F0064-303C-446D-896E-46EEB9A79DC3}">
+  <ds:schemaRefs>
+    <ds:schemaRef ds:uri="http://schemas.microsoft.com/office/2006/metadata/properties"/>
+    <ds:schemaRef ds:uri="http://schemas.microsoft.com/office/infopath/2007/PartnerControls"/>
+    <ds:schemaRef ds:uri="http://schemas.microsoft.com/sharepoint/v3"/>
+  </ds:schemaRefs>
+</ds:datastoreItem>
 </file>
 
-<file path=customXml/item3.xml><?xml version="1.0" encoding="utf-8"?>
-<p:properties xmlns:p="http://schemas.microsoft.com/office/2006/metadata/properties" xmlns:xsi="http://www.w3.org/2001/XMLSchema-instance" xmlns:pc="http://schemas.microsoft.com/office/infopath/2007/PartnerControls">
-  <documentManagement>
-    <PublishingExpirationDate xmlns="http://schemas.microsoft.com/sharepoint/v3" xsi:nil="true"/>
-    <PublishingStartDate xmlns="http://schemas.microsoft.com/sharepoint/v3" xsi:nil="true"/>
-  </documentManagement>
-</p:properties>
+<file path=customXml/itemProps2.xml><?xml version="1.0" encoding="utf-8"?>
+<ds:datastoreItem xmlns:ds="http://schemas.openxmlformats.org/officeDocument/2006/customXml" ds:itemID="{13FBD2FA-5696-460D-A278-9A302A0F72AE}">
+  <ds:schemaRefs>
+    <ds:schemaRef ds:uri="http://schemas.microsoft.com/sharepoint/v3/contenttype/forms"/>
+  </ds:schemaRefs>
+</ds:datastoreItem>
 </file>
 
-<file path=customXml/itemProps1.xml><?xml version="1.0" encoding="utf-8"?>
+<file path=customXml/itemProps3.xml><?xml version="1.0" encoding="utf-8"?>
 <ds:datastoreItem xmlns:ds="http://schemas.openxmlformats.org/officeDocument/2006/customXml" ds:itemID="{B9A87442-5A7B-46FD-BD28-170CE9B7256F}">
   <ds:schemaRefs>
     <ds:schemaRef ds:uri="http://schemas.microsoft.com/office/2006/metadata/contentType"/>
@@ -3367,22 +3442,4 @@
     <ds:schemaRef ds:uri="http://schemas.microsoft.com/office/internal/2005/internalDocumentation"/>
   </ds:schemaRefs>
 </ds:datastoreItem>
-</file>
-
-<file path=customXml/itemProps2.xml><?xml version="1.0" encoding="utf-8"?>
-<ds:datastoreItem xmlns:ds="http://schemas.openxmlformats.org/officeDocument/2006/customXml" ds:itemID="{13FBD2FA-5696-460D-A278-9A302A0F72AE}">
-  <ds:schemaRefs>
-    <ds:schemaRef ds:uri="http://schemas.microsoft.com/sharepoint/v3/contenttype/forms"/>
-  </ds:schemaRefs>
-</ds:datastoreItem>
-</file>
-
-<file path=customXml/itemProps3.xml><?xml version="1.0" encoding="utf-8"?>
-<ds:datastoreItem xmlns:ds="http://schemas.openxmlformats.org/officeDocument/2006/customXml" ds:itemID="{FA8F0064-303C-446D-896E-46EEB9A79DC3}">
-  <ds:schemaRefs>
-    <ds:schemaRef ds:uri="http://schemas.microsoft.com/office/2006/metadata/properties"/>
-    <ds:schemaRef ds:uri="http://schemas.microsoft.com/office/infopath/2007/PartnerControls"/>
-    <ds:schemaRef ds:uri="http://schemas.microsoft.com/sharepoint/v3"/>
-  </ds:schemaRefs>
-</ds:datastoreItem>
 </file>
</xml_diff>

<commit_message>
Learning Diary update - 12.6.2025
</commit_message>
<xml_diff>
--- a/learning_diary.docx
+++ b/learning_diary.docx
@@ -879,6 +879,82 @@
           <w:lang w:val="en-US"/>
         </w:rPr>
         <w:t>Today I finished the React Module. I started it on 17.5 and it longer than expected because of my wedding and preparations. Nevertheless, I understood everything because I already had contact with React, and completed the Task Maker project within the React crash material. Next is the MERN stack project.</w:t>
+      </w:r>
+    </w:p>
+    <w:p>
+      <w:pPr>
+        <w:pStyle w:val="BodyText"/>
+        <w:rPr>
+          <w:lang w:val="en-US"/>
+        </w:rPr>
+      </w:pPr>
+    </w:p>
+    <w:p>
+      <w:pPr>
+        <w:pStyle w:val="BodyText"/>
+        <w:rPr>
+          <w:b/>
+          <w:bCs/>
+          <w:lang w:val="en-US"/>
+        </w:rPr>
+      </w:pPr>
+      <w:r>
+        <w:rPr>
+          <w:b/>
+          <w:bCs/>
+          <w:lang w:val="en-US"/>
+        </w:rPr>
+        <w:t>MERN-Stack Project</w:t>
+      </w:r>
+    </w:p>
+    <w:p>
+      <w:pPr>
+        <w:pStyle w:val="BodyText"/>
+        <w:rPr>
+          <w:b/>
+          <w:bCs/>
+          <w:lang w:val="en-US"/>
+        </w:rPr>
+      </w:pPr>
+    </w:p>
+    <w:p>
+      <w:pPr>
+        <w:pStyle w:val="BodyText"/>
+        <w:rPr>
+          <w:lang w:val="en-US"/>
+        </w:rPr>
+      </w:pPr>
+      <w:r>
+        <w:rPr>
+          <w:lang w:val="en-US"/>
+        </w:rPr>
+        <w:t>12.6.2025</w:t>
+      </w:r>
+    </w:p>
+    <w:p>
+      <w:pPr>
+        <w:pStyle w:val="BodyText"/>
+        <w:rPr>
+          <w:lang w:val="en-US"/>
+        </w:rPr>
+      </w:pPr>
+      <w:r>
+        <w:rPr>
+          <w:lang w:val="en-US"/>
+        </w:rPr>
+        <w:t xml:space="preserve">Started the course project. I already </w:t>
+      </w:r>
+      <w:r>
+        <w:rPr>
+          <w:lang w:val="en-US"/>
+        </w:rPr>
+        <w:t xml:space="preserve">set up </w:t>
+      </w:r>
+      <w:r>
+        <w:rPr>
+          <w:lang w:val="en-US"/>
+        </w:rPr>
+        <w:t>the API routes and next I’m going to set up the database with MongoDB.</w:t>
       </w:r>
     </w:p>
     <w:sectPr>
@@ -3326,24 +3402,6 @@
 </file>
 
 <file path=customXml/item1.xml><?xml version="1.0" encoding="utf-8"?>
-<p:properties xmlns:p="http://schemas.microsoft.com/office/2006/metadata/properties" xmlns:xsi="http://www.w3.org/2001/XMLSchema-instance" xmlns:pc="http://schemas.microsoft.com/office/infopath/2007/PartnerControls">
-  <documentManagement>
-    <PublishingExpirationDate xmlns="http://schemas.microsoft.com/sharepoint/v3" xsi:nil="true"/>
-    <PublishingStartDate xmlns="http://schemas.microsoft.com/sharepoint/v3" xsi:nil="true"/>
-  </documentManagement>
-</p:properties>
-</file>
-
-<file path=customXml/item2.xml><?xml version="1.0" encoding="utf-8"?>
-<?mso-contentType ?>
-<FormTemplates xmlns="http://schemas.microsoft.com/sharepoint/v3/contenttype/forms">
-  <Display>DocumentLibraryForm</Display>
-  <Edit>DocumentLibraryForm</Edit>
-  <New>DocumentLibraryForm</New>
-</FormTemplates>
-</file>
-
-<file path=customXml/item3.xml><?xml version="1.0" encoding="utf-8"?>
 <ct:contentTypeSchema xmlns:ct="http://schemas.microsoft.com/office/2006/metadata/contentType" xmlns:ma="http://schemas.microsoft.com/office/2006/metadata/properties/metaAttributes" ct:_="" ma:_="" ma:contentTypeName="Asiakirja" ma:contentTypeID="0x01010017418C401CCB2042A3A99A19F43F356D" ma:contentTypeVersion="1" ma:contentTypeDescription="Luo uusi asiakirja." ma:contentTypeScope="" ma:versionID="f4b075d3ca74a5dbaed73e767a156aa0">
   <xsd:schema xmlns:xsd="http://www.w3.org/2001/XMLSchema" xmlns:p="http://schemas.microsoft.com/office/2006/metadata/properties" xmlns:ns1="http://schemas.microsoft.com/sharepoint/v3" targetNamespace="http://schemas.microsoft.com/office/2006/metadata/properties" ma:root="true" ma:fieldsID="4340a008e99365d80b71206bae222996" ns1:_="">
     <xsd:import namespace="http://schemas.microsoft.com/sharepoint/v3"/>
@@ -3409,25 +3467,25 @@
 </ct:contentTypeSchema>
 </file>
 
-<file path=customXml/itemProps1.xml><?xml version="1.0" encoding="utf-8"?>
-<ds:datastoreItem xmlns:ds="http://schemas.openxmlformats.org/officeDocument/2006/customXml" ds:itemID="{FA8F0064-303C-446D-896E-46EEB9A79DC3}">
-  <ds:schemaRefs>
-    <ds:schemaRef ds:uri="http://schemas.microsoft.com/office/2006/metadata/properties"/>
-    <ds:schemaRef ds:uri="http://schemas.microsoft.com/office/infopath/2007/PartnerControls"/>
-    <ds:schemaRef ds:uri="http://schemas.microsoft.com/sharepoint/v3"/>
-  </ds:schemaRefs>
-</ds:datastoreItem>
+<file path=customXml/item2.xml><?xml version="1.0" encoding="utf-8"?>
+<?mso-contentType ?>
+<FormTemplates xmlns="http://schemas.microsoft.com/sharepoint/v3/contenttype/forms">
+  <Display>DocumentLibraryForm</Display>
+  <Edit>DocumentLibraryForm</Edit>
+  <New>DocumentLibraryForm</New>
+</FormTemplates>
 </file>
 
-<file path=customXml/itemProps2.xml><?xml version="1.0" encoding="utf-8"?>
-<ds:datastoreItem xmlns:ds="http://schemas.openxmlformats.org/officeDocument/2006/customXml" ds:itemID="{13FBD2FA-5696-460D-A278-9A302A0F72AE}">
-  <ds:schemaRefs>
-    <ds:schemaRef ds:uri="http://schemas.microsoft.com/sharepoint/v3/contenttype/forms"/>
-  </ds:schemaRefs>
-</ds:datastoreItem>
+<file path=customXml/item3.xml><?xml version="1.0" encoding="utf-8"?>
+<p:properties xmlns:p="http://schemas.microsoft.com/office/2006/metadata/properties" xmlns:xsi="http://www.w3.org/2001/XMLSchema-instance" xmlns:pc="http://schemas.microsoft.com/office/infopath/2007/PartnerControls">
+  <documentManagement>
+    <PublishingExpirationDate xmlns="http://schemas.microsoft.com/sharepoint/v3" xsi:nil="true"/>
+    <PublishingStartDate xmlns="http://schemas.microsoft.com/sharepoint/v3" xsi:nil="true"/>
+  </documentManagement>
+</p:properties>
 </file>
 
-<file path=customXml/itemProps3.xml><?xml version="1.0" encoding="utf-8"?>
+<file path=customXml/itemProps1.xml><?xml version="1.0" encoding="utf-8"?>
 <ds:datastoreItem xmlns:ds="http://schemas.openxmlformats.org/officeDocument/2006/customXml" ds:itemID="{B9A87442-5A7B-46FD-BD28-170CE9B7256F}">
   <ds:schemaRefs>
     <ds:schemaRef ds:uri="http://schemas.microsoft.com/office/2006/metadata/contentType"/>
@@ -3442,4 +3500,22 @@
     <ds:schemaRef ds:uri="http://schemas.microsoft.com/office/internal/2005/internalDocumentation"/>
   </ds:schemaRefs>
 </ds:datastoreItem>
+</file>
+
+<file path=customXml/itemProps2.xml><?xml version="1.0" encoding="utf-8"?>
+<ds:datastoreItem xmlns:ds="http://schemas.openxmlformats.org/officeDocument/2006/customXml" ds:itemID="{13FBD2FA-5696-460D-A278-9A302A0F72AE}">
+  <ds:schemaRefs>
+    <ds:schemaRef ds:uri="http://schemas.microsoft.com/sharepoint/v3/contenttype/forms"/>
+  </ds:schemaRefs>
+</ds:datastoreItem>
+</file>
+
+<file path=customXml/itemProps3.xml><?xml version="1.0" encoding="utf-8"?>
+<ds:datastoreItem xmlns:ds="http://schemas.openxmlformats.org/officeDocument/2006/customXml" ds:itemID="{FA8F0064-303C-446D-896E-46EEB9A79DC3}">
+  <ds:schemaRefs>
+    <ds:schemaRef ds:uri="http://schemas.microsoft.com/office/2006/metadata/properties"/>
+    <ds:schemaRef ds:uri="http://schemas.microsoft.com/office/infopath/2007/PartnerControls"/>
+    <ds:schemaRef ds:uri="http://schemas.microsoft.com/sharepoint/v3"/>
+  </ds:schemaRefs>
+</ds:datastoreItem>
 </file>
</xml_diff>

<commit_message>
Learning Diary Update 12.6.2025 - 2
</commit_message>
<xml_diff>
--- a/learning_diary.docx
+++ b/learning_diary.docx
@@ -942,19 +942,25 @@
         <w:rPr>
           <w:lang w:val="en-US"/>
         </w:rPr>
-        <w:t xml:space="preserve">Started the course project. I already </w:t>
-      </w:r>
-      <w:r>
-        <w:rPr>
-          <w:lang w:val="en-US"/>
-        </w:rPr>
-        <w:t xml:space="preserve">set up </w:t>
-      </w:r>
-      <w:r>
-        <w:rPr>
-          <w:lang w:val="en-US"/>
-        </w:rPr>
-        <w:t>the API routes and next I’m going to set up the database with MongoDB.</w:t>
+        <w:t xml:space="preserve">Started the course project. </w:t>
+      </w:r>
+      <w:r>
+        <w:rPr>
+          <w:lang w:val="en-US"/>
+        </w:rPr>
+        <w:t xml:space="preserve">Goals Setter Application. </w:t>
+      </w:r>
+      <w:r>
+        <w:rPr>
+          <w:lang w:val="en-US"/>
+        </w:rPr>
+        <w:t xml:space="preserve">I already set up the API routes and </w:t>
+      </w:r>
+      <w:r>
+        <w:rPr>
+          <w:lang w:val="en-US"/>
+        </w:rPr>
+        <w:t>the REST API for Goals. Tomorrow will do the Users.</w:t>
       </w:r>
     </w:p>
     <w:sectPr>
@@ -3402,6 +3408,24 @@
 </file>
 
 <file path=customXml/item1.xml><?xml version="1.0" encoding="utf-8"?>
+<p:properties xmlns:p="http://schemas.microsoft.com/office/2006/metadata/properties" xmlns:xsi="http://www.w3.org/2001/XMLSchema-instance" xmlns:pc="http://schemas.microsoft.com/office/infopath/2007/PartnerControls">
+  <documentManagement>
+    <PublishingExpirationDate xmlns="http://schemas.microsoft.com/sharepoint/v3" xsi:nil="true"/>
+    <PublishingStartDate xmlns="http://schemas.microsoft.com/sharepoint/v3" xsi:nil="true"/>
+  </documentManagement>
+</p:properties>
+</file>
+
+<file path=customXml/item2.xml><?xml version="1.0" encoding="utf-8"?>
+<?mso-contentType ?>
+<FormTemplates xmlns="http://schemas.microsoft.com/sharepoint/v3/contenttype/forms">
+  <Display>DocumentLibraryForm</Display>
+  <Edit>DocumentLibraryForm</Edit>
+  <New>DocumentLibraryForm</New>
+</FormTemplates>
+</file>
+
+<file path=customXml/item3.xml><?xml version="1.0" encoding="utf-8"?>
 <ct:contentTypeSchema xmlns:ct="http://schemas.microsoft.com/office/2006/metadata/contentType" xmlns:ma="http://schemas.microsoft.com/office/2006/metadata/properties/metaAttributes" ct:_="" ma:_="" ma:contentTypeName="Asiakirja" ma:contentTypeID="0x01010017418C401CCB2042A3A99A19F43F356D" ma:contentTypeVersion="1" ma:contentTypeDescription="Luo uusi asiakirja." ma:contentTypeScope="" ma:versionID="f4b075d3ca74a5dbaed73e767a156aa0">
   <xsd:schema xmlns:xsd="http://www.w3.org/2001/XMLSchema" xmlns:p="http://schemas.microsoft.com/office/2006/metadata/properties" xmlns:ns1="http://schemas.microsoft.com/sharepoint/v3" targetNamespace="http://schemas.microsoft.com/office/2006/metadata/properties" ma:root="true" ma:fieldsID="4340a008e99365d80b71206bae222996" ns1:_="">
     <xsd:import namespace="http://schemas.microsoft.com/sharepoint/v3"/>
@@ -3467,25 +3491,25 @@
 </ct:contentTypeSchema>
 </file>
 
-<file path=customXml/item2.xml><?xml version="1.0" encoding="utf-8"?>
-<?mso-contentType ?>
-<FormTemplates xmlns="http://schemas.microsoft.com/sharepoint/v3/contenttype/forms">
-  <Display>DocumentLibraryForm</Display>
-  <Edit>DocumentLibraryForm</Edit>
-  <New>DocumentLibraryForm</New>
-</FormTemplates>
+<file path=customXml/itemProps1.xml><?xml version="1.0" encoding="utf-8"?>
+<ds:datastoreItem xmlns:ds="http://schemas.openxmlformats.org/officeDocument/2006/customXml" ds:itemID="{FA8F0064-303C-446D-896E-46EEB9A79DC3}">
+  <ds:schemaRefs>
+    <ds:schemaRef ds:uri="http://schemas.microsoft.com/office/2006/metadata/properties"/>
+    <ds:schemaRef ds:uri="http://schemas.microsoft.com/office/infopath/2007/PartnerControls"/>
+    <ds:schemaRef ds:uri="http://schemas.microsoft.com/sharepoint/v3"/>
+  </ds:schemaRefs>
+</ds:datastoreItem>
 </file>
 
-<file path=customXml/item3.xml><?xml version="1.0" encoding="utf-8"?>
-<p:properties xmlns:p="http://schemas.microsoft.com/office/2006/metadata/properties" xmlns:xsi="http://www.w3.org/2001/XMLSchema-instance" xmlns:pc="http://schemas.microsoft.com/office/infopath/2007/PartnerControls">
-  <documentManagement>
-    <PublishingExpirationDate xmlns="http://schemas.microsoft.com/sharepoint/v3" xsi:nil="true"/>
-    <PublishingStartDate xmlns="http://schemas.microsoft.com/sharepoint/v3" xsi:nil="true"/>
-  </documentManagement>
-</p:properties>
+<file path=customXml/itemProps2.xml><?xml version="1.0" encoding="utf-8"?>
+<ds:datastoreItem xmlns:ds="http://schemas.openxmlformats.org/officeDocument/2006/customXml" ds:itemID="{13FBD2FA-5696-460D-A278-9A302A0F72AE}">
+  <ds:schemaRefs>
+    <ds:schemaRef ds:uri="http://schemas.microsoft.com/sharepoint/v3/contenttype/forms"/>
+  </ds:schemaRefs>
+</ds:datastoreItem>
 </file>
 
-<file path=customXml/itemProps1.xml><?xml version="1.0" encoding="utf-8"?>
+<file path=customXml/itemProps3.xml><?xml version="1.0" encoding="utf-8"?>
 <ds:datastoreItem xmlns:ds="http://schemas.openxmlformats.org/officeDocument/2006/customXml" ds:itemID="{B9A87442-5A7B-46FD-BD28-170CE9B7256F}">
   <ds:schemaRefs>
     <ds:schemaRef ds:uri="http://schemas.microsoft.com/office/2006/metadata/contentType"/>
@@ -3500,22 +3524,4 @@
     <ds:schemaRef ds:uri="http://schemas.microsoft.com/office/internal/2005/internalDocumentation"/>
   </ds:schemaRefs>
 </ds:datastoreItem>
-</file>
-
-<file path=customXml/itemProps2.xml><?xml version="1.0" encoding="utf-8"?>
-<ds:datastoreItem xmlns:ds="http://schemas.openxmlformats.org/officeDocument/2006/customXml" ds:itemID="{13FBD2FA-5696-460D-A278-9A302A0F72AE}">
-  <ds:schemaRefs>
-    <ds:schemaRef ds:uri="http://schemas.microsoft.com/sharepoint/v3/contenttype/forms"/>
-  </ds:schemaRefs>
-</ds:datastoreItem>
-</file>
-
-<file path=customXml/itemProps3.xml><?xml version="1.0" encoding="utf-8"?>
-<ds:datastoreItem xmlns:ds="http://schemas.openxmlformats.org/officeDocument/2006/customXml" ds:itemID="{FA8F0064-303C-446D-896E-46EEB9A79DC3}">
-  <ds:schemaRefs>
-    <ds:schemaRef ds:uri="http://schemas.microsoft.com/office/2006/metadata/properties"/>
-    <ds:schemaRef ds:uri="http://schemas.microsoft.com/office/infopath/2007/PartnerControls"/>
-    <ds:schemaRef ds:uri="http://schemas.microsoft.com/sharepoint/v3"/>
-  </ds:schemaRefs>
-</ds:datastoreItem>
 </file>
</xml_diff>

<commit_message>
Learning diary update 13.6.2025
</commit_message>
<xml_diff>
--- a/learning_diary.docx
+++ b/learning_diary.docx
@@ -961,6 +961,42 @@
           <w:lang w:val="en-US"/>
         </w:rPr>
         <w:t>the REST API for Goals. Tomorrow will do the Users.</w:t>
+      </w:r>
+    </w:p>
+    <w:p>
+      <w:pPr>
+        <w:pStyle w:val="BodyText"/>
+        <w:rPr>
+          <w:lang w:val="en-US"/>
+        </w:rPr>
+      </w:pPr>
+    </w:p>
+    <w:p>
+      <w:pPr>
+        <w:pStyle w:val="BodyText"/>
+        <w:rPr>
+          <w:lang w:val="en-US"/>
+        </w:rPr>
+      </w:pPr>
+      <w:r>
+        <w:rPr>
+          <w:lang w:val="en-US"/>
+        </w:rPr>
+        <w:t>13.6.2025</w:t>
+      </w:r>
+    </w:p>
+    <w:p>
+      <w:pPr>
+        <w:pStyle w:val="BodyText"/>
+        <w:rPr>
+          <w:lang w:val="en-US"/>
+        </w:rPr>
+      </w:pPr>
+      <w:r>
+        <w:rPr>
+          <w:lang w:val="en-US"/>
+        </w:rPr>
+        <w:t>Finished the project backend. Added the users in the database, created authentication with JWTokens and hashed passwords with bcryptJS. Next thing up is the frontend.</w:t>
       </w:r>
     </w:p>
     <w:sectPr>
@@ -3408,24 +3444,6 @@
 </file>
 
 <file path=customXml/item1.xml><?xml version="1.0" encoding="utf-8"?>
-<p:properties xmlns:p="http://schemas.microsoft.com/office/2006/metadata/properties" xmlns:xsi="http://www.w3.org/2001/XMLSchema-instance" xmlns:pc="http://schemas.microsoft.com/office/infopath/2007/PartnerControls">
-  <documentManagement>
-    <PublishingExpirationDate xmlns="http://schemas.microsoft.com/sharepoint/v3" xsi:nil="true"/>
-    <PublishingStartDate xmlns="http://schemas.microsoft.com/sharepoint/v3" xsi:nil="true"/>
-  </documentManagement>
-</p:properties>
-</file>
-
-<file path=customXml/item2.xml><?xml version="1.0" encoding="utf-8"?>
-<?mso-contentType ?>
-<FormTemplates xmlns="http://schemas.microsoft.com/sharepoint/v3/contenttype/forms">
-  <Display>DocumentLibraryForm</Display>
-  <Edit>DocumentLibraryForm</Edit>
-  <New>DocumentLibraryForm</New>
-</FormTemplates>
-</file>
-
-<file path=customXml/item3.xml><?xml version="1.0" encoding="utf-8"?>
 <ct:contentTypeSchema xmlns:ct="http://schemas.microsoft.com/office/2006/metadata/contentType" xmlns:ma="http://schemas.microsoft.com/office/2006/metadata/properties/metaAttributes" ct:_="" ma:_="" ma:contentTypeName="Asiakirja" ma:contentTypeID="0x01010017418C401CCB2042A3A99A19F43F356D" ma:contentTypeVersion="1" ma:contentTypeDescription="Luo uusi asiakirja." ma:contentTypeScope="" ma:versionID="f4b075d3ca74a5dbaed73e767a156aa0">
   <xsd:schema xmlns:xsd="http://www.w3.org/2001/XMLSchema" xmlns:p="http://schemas.microsoft.com/office/2006/metadata/properties" xmlns:ns1="http://schemas.microsoft.com/sharepoint/v3" targetNamespace="http://schemas.microsoft.com/office/2006/metadata/properties" ma:root="true" ma:fieldsID="4340a008e99365d80b71206bae222996" ns1:_="">
     <xsd:import namespace="http://schemas.microsoft.com/sharepoint/v3"/>
@@ -3491,25 +3509,25 @@
 </ct:contentTypeSchema>
 </file>
 
-<file path=customXml/itemProps1.xml><?xml version="1.0" encoding="utf-8"?>
-<ds:datastoreItem xmlns:ds="http://schemas.openxmlformats.org/officeDocument/2006/customXml" ds:itemID="{FA8F0064-303C-446D-896E-46EEB9A79DC3}">
-  <ds:schemaRefs>
-    <ds:schemaRef ds:uri="http://schemas.microsoft.com/office/2006/metadata/properties"/>
-    <ds:schemaRef ds:uri="http://schemas.microsoft.com/office/infopath/2007/PartnerControls"/>
-    <ds:schemaRef ds:uri="http://schemas.microsoft.com/sharepoint/v3"/>
-  </ds:schemaRefs>
-</ds:datastoreItem>
+<file path=customXml/item2.xml><?xml version="1.0" encoding="utf-8"?>
+<?mso-contentType ?>
+<FormTemplates xmlns="http://schemas.microsoft.com/sharepoint/v3/contenttype/forms">
+  <Display>DocumentLibraryForm</Display>
+  <Edit>DocumentLibraryForm</Edit>
+  <New>DocumentLibraryForm</New>
+</FormTemplates>
 </file>
 
-<file path=customXml/itemProps2.xml><?xml version="1.0" encoding="utf-8"?>
-<ds:datastoreItem xmlns:ds="http://schemas.openxmlformats.org/officeDocument/2006/customXml" ds:itemID="{13FBD2FA-5696-460D-A278-9A302A0F72AE}">
-  <ds:schemaRefs>
-    <ds:schemaRef ds:uri="http://schemas.microsoft.com/sharepoint/v3/contenttype/forms"/>
-  </ds:schemaRefs>
-</ds:datastoreItem>
+<file path=customXml/item3.xml><?xml version="1.0" encoding="utf-8"?>
+<p:properties xmlns:p="http://schemas.microsoft.com/office/2006/metadata/properties" xmlns:xsi="http://www.w3.org/2001/XMLSchema-instance" xmlns:pc="http://schemas.microsoft.com/office/infopath/2007/PartnerControls">
+  <documentManagement>
+    <PublishingExpirationDate xmlns="http://schemas.microsoft.com/sharepoint/v3" xsi:nil="true"/>
+    <PublishingStartDate xmlns="http://schemas.microsoft.com/sharepoint/v3" xsi:nil="true"/>
+  </documentManagement>
+</p:properties>
 </file>
 
-<file path=customXml/itemProps3.xml><?xml version="1.0" encoding="utf-8"?>
+<file path=customXml/itemProps1.xml><?xml version="1.0" encoding="utf-8"?>
 <ds:datastoreItem xmlns:ds="http://schemas.openxmlformats.org/officeDocument/2006/customXml" ds:itemID="{B9A87442-5A7B-46FD-BD28-170CE9B7256F}">
   <ds:schemaRefs>
     <ds:schemaRef ds:uri="http://schemas.microsoft.com/office/2006/metadata/contentType"/>
@@ -3524,4 +3542,22 @@
     <ds:schemaRef ds:uri="http://schemas.microsoft.com/office/internal/2005/internalDocumentation"/>
   </ds:schemaRefs>
 </ds:datastoreItem>
+</file>
+
+<file path=customXml/itemProps2.xml><?xml version="1.0" encoding="utf-8"?>
+<ds:datastoreItem xmlns:ds="http://schemas.openxmlformats.org/officeDocument/2006/customXml" ds:itemID="{13FBD2FA-5696-460D-A278-9A302A0F72AE}">
+  <ds:schemaRefs>
+    <ds:schemaRef ds:uri="http://schemas.microsoft.com/sharepoint/v3/contenttype/forms"/>
+  </ds:schemaRefs>
+</ds:datastoreItem>
+</file>
+
+<file path=customXml/itemProps3.xml><?xml version="1.0" encoding="utf-8"?>
+<ds:datastoreItem xmlns:ds="http://schemas.openxmlformats.org/officeDocument/2006/customXml" ds:itemID="{FA8F0064-303C-446D-896E-46EEB9A79DC3}">
+  <ds:schemaRefs>
+    <ds:schemaRef ds:uri="http://schemas.microsoft.com/office/2006/metadata/properties"/>
+    <ds:schemaRef ds:uri="http://schemas.microsoft.com/office/infopath/2007/PartnerControls"/>
+    <ds:schemaRef ds:uri="http://schemas.microsoft.com/sharepoint/v3"/>
+  </ds:schemaRefs>
+</ds:datastoreItem>
 </file>
</xml_diff>

<commit_message>
Final update Learning Diary | 14.6.2025
</commit_message>
<xml_diff>
--- a/learning_diary.docx
+++ b/learning_diary.docx
@@ -997,6 +997,245 @@
           <w:lang w:val="en-US"/>
         </w:rPr>
         <w:t>Finished the project backend. Added the users in the database, created authentication with JWTokens and hashed passwords with bcryptJS. Next thing up is the frontend.</w:t>
+      </w:r>
+    </w:p>
+    <w:p>
+      <w:pPr>
+        <w:pStyle w:val="BodyText"/>
+        <w:rPr>
+          <w:lang w:val="en-US"/>
+        </w:rPr>
+      </w:pPr>
+    </w:p>
+    <w:p>
+      <w:pPr>
+        <w:pStyle w:val="BodyText"/>
+        <w:rPr>
+          <w:lang w:val="en-US"/>
+        </w:rPr>
+      </w:pPr>
+      <w:r>
+        <w:rPr>
+          <w:lang w:val="en-US"/>
+        </w:rPr>
+        <w:t>14.6.2025</w:t>
+      </w:r>
+    </w:p>
+    <w:p>
+      <w:pPr>
+        <w:pStyle w:val="BodyText"/>
+        <w:rPr>
+          <w:lang w:val="en-GB"/>
+        </w:rPr>
+      </w:pPr>
+      <w:r>
+        <w:rPr>
+          <w:lang w:val="en-GB"/>
+        </w:rPr>
+        <w:t xml:space="preserve">Today I finished the </w:t>
+      </w:r>
+      <w:proofErr w:type="spellStart"/>
+      <w:r>
+        <w:rPr>
+          <w:lang w:val="en-GB"/>
+        </w:rPr>
+        <w:t>MernStack</w:t>
+      </w:r>
+      <w:proofErr w:type="spellEnd"/>
+      <w:r>
+        <w:rPr>
+          <w:lang w:val="en-GB"/>
+        </w:rPr>
+        <w:t xml:space="preserve"> Project. For this final day I did </w:t>
+      </w:r>
+      <w:r>
+        <w:rPr>
+          <w:lang w:val="en-GB"/>
+        </w:rPr>
+        <w:t>Restrict the Dashboard</w:t>
+      </w:r>
+      <w:r>
+        <w:rPr>
+          <w:lang w:val="en-GB"/>
+        </w:rPr>
+        <w:t xml:space="preserve"> to only if the user has an account, </w:t>
+      </w:r>
+      <w:r>
+        <w:rPr>
+          <w:lang w:val="en-GB"/>
+        </w:rPr>
+        <w:t>Slice in Redux</w:t>
+      </w:r>
+      <w:r>
+        <w:rPr>
+          <w:lang w:val="en-GB"/>
+        </w:rPr>
+        <w:t>,</w:t>
+      </w:r>
+      <w:r>
+        <w:rPr>
+          <w:lang w:val="en-GB"/>
+        </w:rPr>
+        <w:t xml:space="preserve"> Dashboard &amp; Form</w:t>
+      </w:r>
+      <w:r>
+        <w:rPr>
+          <w:lang w:val="en-GB"/>
+        </w:rPr>
+        <w:t xml:space="preserve">, </w:t>
+      </w:r>
+      <w:r>
+        <w:rPr>
+          <w:lang w:val="en-GB"/>
+        </w:rPr>
+        <w:t xml:space="preserve">Create Async Thunk - Create Extra </w:t>
+      </w:r>
+      <w:r>
+        <w:rPr>
+          <w:lang w:val="en-GB"/>
+        </w:rPr>
+        <w:t>Reducer -</w:t>
+      </w:r>
+      <w:r>
+        <w:rPr>
+          <w:lang w:val="en-GB"/>
+        </w:rPr>
+        <w:t xml:space="preserve"> Fetch </w:t>
+      </w:r>
+      <w:r>
+        <w:rPr>
+          <w:lang w:val="en-GB"/>
+        </w:rPr>
+        <w:t>from</w:t>
+      </w:r>
+      <w:r>
+        <w:rPr>
+          <w:lang w:val="en-GB"/>
+        </w:rPr>
+        <w:t xml:space="preserve"> Server </w:t>
+      </w:r>
+      <w:r>
+        <w:rPr>
+          <w:lang w:val="en-GB"/>
+        </w:rPr>
+        <w:t>–</w:t>
+      </w:r>
+      <w:r>
+        <w:rPr>
+          <w:lang w:val="en-GB"/>
+        </w:rPr>
+        <w:t xml:space="preserve"> </w:t>
+      </w:r>
+      <w:r>
+        <w:rPr>
+          <w:lang w:val="en-GB"/>
+        </w:rPr>
+        <w:t xml:space="preserve">and finally </w:t>
+      </w:r>
+      <w:r>
+        <w:rPr>
+          <w:lang w:val="en-GB"/>
+        </w:rPr>
+        <w:t>Display</w:t>
+      </w:r>
+      <w:r>
+        <w:rPr>
+          <w:lang w:val="en-GB"/>
+        </w:rPr>
+        <w:t xml:space="preserve">ed </w:t>
+      </w:r>
+      <w:r>
+        <w:rPr>
+          <w:lang w:val="en-GB"/>
+        </w:rPr>
+        <w:t xml:space="preserve">everything </w:t>
+      </w:r>
+      <w:r>
+        <w:rPr>
+          <w:lang w:val="en-GB"/>
+        </w:rPr>
+        <w:t>into frontend.</w:t>
+      </w:r>
+    </w:p>
+    <w:p>
+      <w:pPr>
+        <w:pStyle w:val="BodyText"/>
+        <w:rPr>
+          <w:lang w:val="en-GB"/>
+        </w:rPr>
+      </w:pPr>
+      <w:r>
+        <w:rPr>
+          <w:lang w:val="en-GB"/>
+        </w:rPr>
+        <w:t>This was a good course to do, I gained a lot of new skills and got to deep the existing ones.</w:t>
+      </w:r>
+    </w:p>
+    <w:p>
+      <w:pPr>
+        <w:pStyle w:val="BodyText"/>
+        <w:rPr>
+          <w:lang w:val="en-GB"/>
+        </w:rPr>
+      </w:pPr>
+      <w:r>
+        <w:rPr>
+          <w:lang w:val="en-GB"/>
+        </w:rPr>
+        <w:t>Thank you for making these courses, it’s a great initiative and a boost up to the portfolio.</w:t>
+      </w:r>
+      <w:r>
+        <w:rPr>
+          <w:lang w:val="en-GB"/>
+        </w:rPr>
+        <w:br/>
+      </w:r>
+      <w:r>
+        <w:rPr>
+          <w:lang w:val="en-GB"/>
+        </w:rPr>
+        <w:br/>
+      </w:r>
+      <w:r>
+        <w:rPr>
+          <w:lang w:val="en-GB"/>
+        </w:rPr>
+        <w:br/>
+      </w:r>
+      <w:r>
+        <w:rPr>
+          <w:lang w:val="en-GB"/>
+        </w:rPr>
+        <w:br/>
+        <w:t>Eduardo Major Cebola</w:t>
+      </w:r>
+    </w:p>
+    <w:p>
+      <w:pPr>
+        <w:pStyle w:val="BodyText"/>
+        <w:rPr>
+          <w:lang w:val="en-GB"/>
+        </w:rPr>
+      </w:pPr>
+      <w:r>
+        <w:rPr>
+          <w:lang w:val="en-GB"/>
+        </w:rPr>
+        <w:t>003269288</w:t>
+      </w:r>
+    </w:p>
+    <w:p>
+      <w:pPr>
+        <w:pStyle w:val="BodyText"/>
+        <w:rPr>
+          <w:lang w:val="en-GB"/>
+        </w:rPr>
+      </w:pPr>
+      <w:r>
+        <w:rPr>
+          <w:lang w:val="en-GB"/>
+        </w:rPr>
+        <w:t>14.6.2025 | Helsinki, Finland</w:t>
       </w:r>
     </w:p>
     <w:sectPr>
@@ -2523,7 +2762,6 @@
   <w:style w:type="character" w:default="1" w:styleId="DefaultParagraphFont">
     <w:name w:val="Default Paragraph Font"/>
     <w:uiPriority w:val="1"/>
-    <w:semiHidden/>
     <w:unhideWhenUsed/>
   </w:style>
   <w:style w:type="table" w:default="1" w:styleId="TableNormal">
@@ -3143,6 +3381,18 @@
       <w:sz w:val="16"/>
       <w:szCs w:val="16"/>
       <w:lang w:eastAsia="en-US"/>
+    </w:rPr>
+  </w:style>
+  <w:style w:type="character" w:styleId="UnresolvedMention">
+    <w:name w:val="Unresolved Mention"/>
+    <w:basedOn w:val="DefaultParagraphFont"/>
+    <w:uiPriority w:val="99"/>
+    <w:semiHidden/>
+    <w:unhideWhenUsed/>
+    <w:rsid w:val="000063F9"/>
+    <w:rPr>
+      <w:color w:val="605E5C"/>
+      <w:shd w:val="clear" w:color="auto" w:fill="E1DFDD"/>
     </w:rPr>
   </w:style>
 </w:styles>
@@ -3444,6 +3694,24 @@
 </file>
 
 <file path=customXml/item1.xml><?xml version="1.0" encoding="utf-8"?>
+<p:properties xmlns:p="http://schemas.microsoft.com/office/2006/metadata/properties" xmlns:xsi="http://www.w3.org/2001/XMLSchema-instance" xmlns:pc="http://schemas.microsoft.com/office/infopath/2007/PartnerControls">
+  <documentManagement>
+    <PublishingExpirationDate xmlns="http://schemas.microsoft.com/sharepoint/v3" xsi:nil="true"/>
+    <PublishingStartDate xmlns="http://schemas.microsoft.com/sharepoint/v3" xsi:nil="true"/>
+  </documentManagement>
+</p:properties>
+</file>
+
+<file path=customXml/item2.xml><?xml version="1.0" encoding="utf-8"?>
+<?mso-contentType ?>
+<FormTemplates xmlns="http://schemas.microsoft.com/sharepoint/v3/contenttype/forms">
+  <Display>DocumentLibraryForm</Display>
+  <Edit>DocumentLibraryForm</Edit>
+  <New>DocumentLibraryForm</New>
+</FormTemplates>
+</file>
+
+<file path=customXml/item3.xml><?xml version="1.0" encoding="utf-8"?>
 <ct:contentTypeSchema xmlns:ct="http://schemas.microsoft.com/office/2006/metadata/contentType" xmlns:ma="http://schemas.microsoft.com/office/2006/metadata/properties/metaAttributes" ct:_="" ma:_="" ma:contentTypeName="Asiakirja" ma:contentTypeID="0x01010017418C401CCB2042A3A99A19F43F356D" ma:contentTypeVersion="1" ma:contentTypeDescription="Luo uusi asiakirja." ma:contentTypeScope="" ma:versionID="f4b075d3ca74a5dbaed73e767a156aa0">
   <xsd:schema xmlns:xsd="http://www.w3.org/2001/XMLSchema" xmlns:p="http://schemas.microsoft.com/office/2006/metadata/properties" xmlns:ns1="http://schemas.microsoft.com/sharepoint/v3" targetNamespace="http://schemas.microsoft.com/office/2006/metadata/properties" ma:root="true" ma:fieldsID="4340a008e99365d80b71206bae222996" ns1:_="">
     <xsd:import namespace="http://schemas.microsoft.com/sharepoint/v3"/>
@@ -3509,25 +3777,25 @@
 </ct:contentTypeSchema>
 </file>
 
-<file path=customXml/item2.xml><?xml version="1.0" encoding="utf-8"?>
-<?mso-contentType ?>
-<FormTemplates xmlns="http://schemas.microsoft.com/sharepoint/v3/contenttype/forms">
-  <Display>DocumentLibraryForm</Display>
-  <Edit>DocumentLibraryForm</Edit>
-  <New>DocumentLibraryForm</New>
-</FormTemplates>
+<file path=customXml/itemProps1.xml><?xml version="1.0" encoding="utf-8"?>
+<ds:datastoreItem xmlns:ds="http://schemas.openxmlformats.org/officeDocument/2006/customXml" ds:itemID="{FA8F0064-303C-446D-896E-46EEB9A79DC3}">
+  <ds:schemaRefs>
+    <ds:schemaRef ds:uri="http://schemas.microsoft.com/office/2006/metadata/properties"/>
+    <ds:schemaRef ds:uri="http://schemas.microsoft.com/office/infopath/2007/PartnerControls"/>
+    <ds:schemaRef ds:uri="http://schemas.microsoft.com/sharepoint/v3"/>
+  </ds:schemaRefs>
+</ds:datastoreItem>
 </file>
 
-<file path=customXml/item3.xml><?xml version="1.0" encoding="utf-8"?>
-<p:properties xmlns:p="http://schemas.microsoft.com/office/2006/metadata/properties" xmlns:xsi="http://www.w3.org/2001/XMLSchema-instance" xmlns:pc="http://schemas.microsoft.com/office/infopath/2007/PartnerControls">
-  <documentManagement>
-    <PublishingExpirationDate xmlns="http://schemas.microsoft.com/sharepoint/v3" xsi:nil="true"/>
-    <PublishingStartDate xmlns="http://schemas.microsoft.com/sharepoint/v3" xsi:nil="true"/>
-  </documentManagement>
-</p:properties>
+<file path=customXml/itemProps2.xml><?xml version="1.0" encoding="utf-8"?>
+<ds:datastoreItem xmlns:ds="http://schemas.openxmlformats.org/officeDocument/2006/customXml" ds:itemID="{13FBD2FA-5696-460D-A278-9A302A0F72AE}">
+  <ds:schemaRefs>
+    <ds:schemaRef ds:uri="http://schemas.microsoft.com/sharepoint/v3/contenttype/forms"/>
+  </ds:schemaRefs>
+</ds:datastoreItem>
 </file>
 
-<file path=customXml/itemProps1.xml><?xml version="1.0" encoding="utf-8"?>
+<file path=customXml/itemProps3.xml><?xml version="1.0" encoding="utf-8"?>
 <ds:datastoreItem xmlns:ds="http://schemas.openxmlformats.org/officeDocument/2006/customXml" ds:itemID="{B9A87442-5A7B-46FD-BD28-170CE9B7256F}">
   <ds:schemaRefs>
     <ds:schemaRef ds:uri="http://schemas.microsoft.com/office/2006/metadata/contentType"/>
@@ -3542,22 +3810,4 @@
     <ds:schemaRef ds:uri="http://schemas.microsoft.com/office/internal/2005/internalDocumentation"/>
   </ds:schemaRefs>
 </ds:datastoreItem>
-</file>
-
-<file path=customXml/itemProps2.xml><?xml version="1.0" encoding="utf-8"?>
-<ds:datastoreItem xmlns:ds="http://schemas.openxmlformats.org/officeDocument/2006/customXml" ds:itemID="{13FBD2FA-5696-460D-A278-9A302A0F72AE}">
-  <ds:schemaRefs>
-    <ds:schemaRef ds:uri="http://schemas.microsoft.com/sharepoint/v3/contenttype/forms"/>
-  </ds:schemaRefs>
-</ds:datastoreItem>
-</file>
-
-<file path=customXml/itemProps3.xml><?xml version="1.0" encoding="utf-8"?>
-<ds:datastoreItem xmlns:ds="http://schemas.openxmlformats.org/officeDocument/2006/customXml" ds:itemID="{FA8F0064-303C-446D-896E-46EEB9A79DC3}">
-  <ds:schemaRefs>
-    <ds:schemaRef ds:uri="http://schemas.microsoft.com/office/2006/metadata/properties"/>
-    <ds:schemaRef ds:uri="http://schemas.microsoft.com/office/infopath/2007/PartnerControls"/>
-    <ds:schemaRef ds:uri="http://schemas.microsoft.com/sharepoint/v3"/>
-  </ds:schemaRefs>
-</ds:datastoreItem>
 </file>
</xml_diff>